<commit_message>
opdaering av ep 3
</commit_message>
<xml_diff>
--- a/NTNU_DRIVE/Torturial - pilot/Vidio maler/Thinkercad mal og pilot/Episode 3 Sensor & analog/TinkerCad episode 3 - Sensor og analog avlesning.docx
+++ b/NTNU_DRIVE/Torturial - pilot/Vidio maler/Thinkercad mal og pilot/Episode 3 Sensor & analog/TinkerCad episode 3 - Sensor og analog avlesning.docx
@@ -2495,7 +2495,13 @@
         <w:t xml:space="preserve"> </w:t>
       </w:r>
       <w:r>
-        <w:t xml:space="preserve">Vi vil nå se på noen datatyper </w:t>
+        <w:t>Vi vil nå se på noen datatyper</w:t>
+      </w:r>
+      <w:r>
+        <w:t xml:space="preserve"> og konstanter</w:t>
+      </w:r>
+      <w:r>
+        <w:t xml:space="preserve"> </w:t>
       </w:r>
       <w:r>
         <w:t xml:space="preserve">slik at vi </w:t>
@@ -2508,6 +2514,8 @@
       <w:pPr>
         <w:spacing w:line="259" w:lineRule="auto"/>
       </w:pPr>
+      <w:bookmarkStart w:id="0" w:name="_GoBack"/>
+      <w:bookmarkEnd w:id="0"/>
     </w:p>
     <w:p>
       <w:pPr>
@@ -2941,10 +2949,7 @@
         <w:t xml:space="preserve">float </w:t>
       </w:r>
       <w:r>
-        <w:t>brukes for å</w:t>
-      </w:r>
-      <w:r>
-        <w:t xml:space="preserve"> lagre data som er tall med d</w:t>
+        <w:t>brukes for å lagre data som er tall med d</w:t>
       </w:r>
       <w:r>
         <w:t>esimaler</w:t>
@@ -3228,24 +3233,20 @@
       <w:r>
         <w:t xml:space="preserve"> og det både til </w:t>
       </w:r>
+      <w:r>
+        <w:t>sensoren</w:t>
+      </w:r>
+      <w:r>
+        <w:t xml:space="preserve"> og til </w:t>
+      </w:r>
       <w:proofErr w:type="spellStart"/>
       <w:r>
-        <w:t>sensorn</w:t>
+        <w:t>LED’en</w:t>
       </w:r>
       <w:proofErr w:type="spellEnd"/>
       <w:r>
-        <w:t xml:space="preserve"> og til </w:t>
-      </w:r>
-      <w:proofErr w:type="spellStart"/>
-      <w:r>
-        <w:t>LED’en</w:t>
-      </w:r>
-      <w:proofErr w:type="spellEnd"/>
-      <w:r>
         <w:t xml:space="preserve"> så vi må totalt ha 4 variabler. </w:t>
       </w:r>
-      <w:bookmarkStart w:id="0" w:name="_GoBack"/>
-      <w:bookmarkEnd w:id="0"/>
     </w:p>
     <w:p>
       <w:pPr>

</xml_diff>